<commit_message>
Update E4_Fiche_Mathieu_Soufflard.docx (details description added) and testpushtest.docx deleted
</commit_message>
<xml_diff>
--- a/E4_Fiche_Mathieu_Soufflard.docx
+++ b/E4_Fiche_Mathieu_Soufflard.docx
@@ -731,7 +731,6 @@
                 <w:lang w:eastAsia="fr-FR"/>
               </w:rPr>
             </w:pPr>
-            <w:proofErr w:type="gramStart"/>
             <w:r>
               <w:rPr>
                 <w:rFonts w:ascii="Arial" w:eastAsia="Times New Roman" w:hAnsi="Arial" w:cs="Arial"/>
@@ -750,7 +749,6 @@
               </w:rPr>
               <w:t>ia</w:t>
             </w:r>
-            <w:proofErr w:type="gramEnd"/>
             <w:r>
               <w:rPr>
                 <w:rFonts w:ascii="Arial" w:eastAsia="Times New Roman" w:hAnsi="Arial" w:cs="Arial"/>
@@ -940,23 +938,13 @@
               </w:rPr>
               <w:t xml:space="preserve"> </w:t>
             </w:r>
-            <w:proofErr w:type="spellStart"/>
-            <w:r>
-              <w:rPr>
-                <w:rFonts w:ascii="Arial" w:hAnsi="Arial" w:cs="Arial"/>
-                <w:b/>
-                <w:sz w:val="20"/>
-              </w:rPr>
-              <w:t>Efficom</w:t>
-            </w:r>
-            <w:proofErr w:type="spellEnd"/>
-            <w:r>
-              <w:rPr>
-                <w:rFonts w:ascii="Arial" w:hAnsi="Arial" w:cs="Arial"/>
-                <w:b/>
-                <w:sz w:val="20"/>
-              </w:rPr>
-              <w:t xml:space="preserve"> </w:t>
+            <w:r>
+              <w:rPr>
+                <w:rFonts w:ascii="Arial" w:hAnsi="Arial" w:cs="Arial"/>
+                <w:b/>
+                <w:sz w:val="20"/>
+              </w:rPr>
+              <w:t xml:space="preserve">Efficom </w:t>
             </w:r>
             <w:r>
               <w:rPr>
@@ -1997,6 +1985,27 @@
           </w:p>
           <w:p>
             <w:pPr>
+              <w:pStyle w:val="Paragraphedeliste"/>
+              <w:numPr>
+                <w:ilvl w:val="0"/>
+                <w:numId w:val="10"/>
+              </w:numPr>
+              <w:snapToGrid w:val="0"/>
+              <w:rPr>
+                <w:rFonts w:ascii="Arial" w:hAnsi="Arial" w:cs="Arial"/>
+                <w:sz w:val="20"/>
+              </w:rPr>
+            </w:pPr>
+            <w:r>
+              <w:rPr>
+                <w:rFonts w:ascii="Arial" w:hAnsi="Arial" w:cs="Arial"/>
+                <w:sz w:val="20"/>
+              </w:rPr>
+              <w:t>JMerise</w:t>
+            </w:r>
+          </w:p>
+          <w:p>
+            <w:pPr>
               <w:snapToGrid w:val="0"/>
               <w:rPr>
                 <w:rFonts w:ascii="Arial" w:hAnsi="Arial" w:cs="Arial"/>
@@ -2036,7 +2045,16 @@
                 <w:rFonts w:ascii="Arial" w:hAnsi="Arial" w:cs="Arial"/>
                 <w:sz w:val="20"/>
               </w:rPr>
-              <w:t xml:space="preserve">la création et la gestion d’adhérents </w:t>
+              <w:t>la création et la gestion d’adhérents</w:t>
+            </w:r>
+            <w:bookmarkStart w:id="1" w:name="_GoBack"/>
+            <w:bookmarkEnd w:id="1"/>
+            <w:r>
+              <w:rPr>
+                <w:rFonts w:ascii="Arial" w:hAnsi="Arial" w:cs="Arial"/>
+                <w:sz w:val="20"/>
+              </w:rPr>
+              <w:t xml:space="preserve"> </w:t>
             </w:r>
           </w:p>
           <w:p>
@@ -2691,6 +2709,520 @@
                 <w:b/>
                 <w:color w:val="FF0000"/>
                 <w:sz w:val="20"/>
+              </w:rPr>
+            </w:pPr>
+          </w:p>
+        </w:tc>
+      </w:tr>
+      <w:tr>
+        <w:trPr>
+          <w:cantSplit/>
+          <w:trHeight w:val="495"/>
+        </w:trPr>
+        <w:tc>
+          <w:tcPr>
+            <w:tcW w:w="10642" w:type="dxa"/>
+            <w:gridSpan w:val="3"/>
+            <w:tcBorders>
+              <w:top w:val="single" w:sz="4" w:space="0" w:color="000000"/>
+              <w:left w:val="single" w:sz="4" w:space="0" w:color="000000"/>
+              <w:bottom w:val="single" w:sz="4" w:space="0" w:color="000000"/>
+              <w:right w:val="single" w:sz="4" w:space="0" w:color="000000"/>
+            </w:tcBorders>
+            <w:vAlign w:val="center"/>
+          </w:tcPr>
+          <w:p>
+            <w:pPr>
+              <w:snapToGrid w:val="0"/>
+              <w:rPr>
+                <w:rFonts w:ascii="Arial" w:hAnsi="Arial" w:cs="Arial"/>
+                <w:b/>
+                <w:sz w:val="20"/>
+              </w:rPr>
+            </w:pPr>
+            <w:r>
+              <w:rPr>
+                <w:rFonts w:ascii="Arial" w:hAnsi="Arial" w:cs="Arial"/>
+                <w:b/>
+                <w:sz w:val="20"/>
+              </w:rPr>
+              <w:t>Descriptif</w:t>
+            </w:r>
+            <w:r>
+              <w:rPr>
+                <w:rFonts w:ascii="Arial" w:hAnsi="Arial" w:cs="Arial"/>
+                <w:b/>
+                <w:sz w:val="20"/>
+              </w:rPr>
+              <w:t xml:space="preserve"> </w:t>
+            </w:r>
+            <w:r>
+              <w:rPr>
+                <w:rFonts w:ascii="Arial" w:hAnsi="Arial" w:cs="Arial"/>
+                <w:b/>
+                <w:sz w:val="20"/>
+              </w:rPr>
+              <w:t>détaillé</w:t>
+            </w:r>
+            <w:r>
+              <w:rPr>
+                <w:rFonts w:ascii="Arial" w:hAnsi="Arial" w:cs="Arial"/>
+                <w:b/>
+                <w:sz w:val="20"/>
+                <w:vertAlign w:val="superscript"/>
+              </w:rPr>
+              <w:t>5</w:t>
+            </w:r>
+          </w:p>
+          <w:p>
+            <w:pPr>
+              <w:pStyle w:val="Paragraphedeliste"/>
+              <w:snapToGrid w:val="0"/>
+              <w:rPr>
+                <w:rFonts w:ascii="Arial" w:hAnsi="Arial" w:cs="Arial"/>
+                <w:sz w:val="20"/>
+              </w:rPr>
+            </w:pPr>
+          </w:p>
+          <w:p>
+            <w:pPr>
+              <w:pStyle w:val="Paragraphedeliste"/>
+              <w:numPr>
+                <w:ilvl w:val="0"/>
+                <w:numId w:val="9"/>
+              </w:numPr>
+              <w:rPr>
+                <w:rFonts w:ascii="Arial" w:hAnsi="Arial" w:cs="Arial"/>
+                <w:sz w:val="20"/>
+              </w:rPr>
+            </w:pPr>
+            <w:r>
+              <w:rPr>
+                <w:rFonts w:ascii="Arial" w:hAnsi="Arial" w:cs="Arial"/>
+                <w:sz w:val="20"/>
+              </w:rPr>
+              <w:t>Résumé du projet</w:t>
+            </w:r>
+          </w:p>
+          <w:p>
+            <w:pPr>
+              <w:snapToGrid w:val="0"/>
+              <w:rPr>
+                <w:rFonts w:ascii="Arial" w:hAnsi="Arial" w:cs="Arial"/>
+                <w:sz w:val="20"/>
+              </w:rPr>
+            </w:pPr>
+            <w:r>
+              <w:rPr>
+                <w:rFonts w:ascii="Arial" w:hAnsi="Arial" w:cs="Arial"/>
+                <w:sz w:val="20"/>
+              </w:rPr>
+              <w:t xml:space="preserve">L’application </w:t>
+            </w:r>
+            <w:r>
+              <w:rPr>
+                <w:rFonts w:ascii="Arial" w:hAnsi="Arial" w:cs="Arial"/>
+                <w:sz w:val="20"/>
+              </w:rPr>
+              <w:t>permettra au</w:t>
+            </w:r>
+            <w:r>
+              <w:rPr>
+                <w:rFonts w:ascii="Arial" w:hAnsi="Arial" w:cs="Arial"/>
+                <w:sz w:val="20"/>
+              </w:rPr>
+              <w:t xml:space="preserve"> gérant de</w:t>
+            </w:r>
+            <w:r>
+              <w:rPr>
+                <w:rFonts w:ascii="Arial" w:hAnsi="Arial" w:cs="Arial"/>
+                <w:sz w:val="20"/>
+              </w:rPr>
+              <w:t xml:space="preserve"> club</w:t>
+            </w:r>
+            <w:r>
+              <w:rPr>
+                <w:rFonts w:ascii="Arial" w:hAnsi="Arial" w:cs="Arial"/>
+                <w:sz w:val="20"/>
+              </w:rPr>
+              <w:t xml:space="preserve"> de lister, modifier ou supprimer ces adhérents à son club</w:t>
+            </w:r>
+            <w:r>
+              <w:rPr>
+                <w:rFonts w:ascii="Arial" w:hAnsi="Arial" w:cs="Arial"/>
+                <w:sz w:val="20"/>
+              </w:rPr>
+              <w:t>.</w:t>
+            </w:r>
+          </w:p>
+          <w:p>
+            <w:pPr>
+              <w:snapToGrid w:val="0"/>
+              <w:rPr>
+                <w:rFonts w:ascii="Arial" w:hAnsi="Arial" w:cs="Arial"/>
+                <w:sz w:val="20"/>
+              </w:rPr>
+            </w:pPr>
+            <w:r>
+              <w:rPr>
+                <w:rFonts w:ascii="Arial" w:hAnsi="Arial" w:cs="Arial"/>
+                <w:sz w:val="20"/>
+              </w:rPr>
+              <w:t xml:space="preserve">De plus un super utilisateur pourra en faire de même et en plus </w:t>
+            </w:r>
+            <w:r>
+              <w:rPr>
+                <w:rFonts w:ascii="Arial" w:hAnsi="Arial" w:cs="Arial"/>
+                <w:sz w:val="20"/>
+              </w:rPr>
+              <w:t>lister, modifier ou supprimer</w:t>
+            </w:r>
+            <w:r>
+              <w:rPr>
+                <w:rFonts w:ascii="Arial" w:hAnsi="Arial" w:cs="Arial"/>
+                <w:sz w:val="20"/>
+              </w:rPr>
+              <w:t xml:space="preserve"> les gérants de club et leurs adhérents.</w:t>
+            </w:r>
+          </w:p>
+          <w:p>
+            <w:pPr>
+              <w:snapToGrid w:val="0"/>
+              <w:rPr>
+                <w:rFonts w:ascii="Arial" w:hAnsi="Arial" w:cs="Arial"/>
+                <w:sz w:val="20"/>
+              </w:rPr>
+            </w:pPr>
+          </w:p>
+          <w:p>
+            <w:pPr>
+              <w:pStyle w:val="Paragraphedeliste"/>
+              <w:numPr>
+                <w:ilvl w:val="0"/>
+                <w:numId w:val="9"/>
+              </w:numPr>
+              <w:rPr>
+                <w:rFonts w:ascii="Arial" w:hAnsi="Arial" w:cs="Arial"/>
+                <w:sz w:val="20"/>
+              </w:rPr>
+            </w:pPr>
+            <w:r>
+              <w:rPr>
+                <w:rFonts w:ascii="Arial" w:hAnsi="Arial" w:cs="Arial"/>
+                <w:sz w:val="20"/>
+              </w:rPr>
+              <w:t xml:space="preserve">Fonctionnalités principales </w:t>
+            </w:r>
+          </w:p>
+          <w:p>
+            <w:pPr>
+              <w:rPr>
+                <w:rFonts w:ascii="Arial" w:hAnsi="Arial" w:cs="Arial"/>
+                <w:sz w:val="20"/>
+              </w:rPr>
+            </w:pPr>
+            <w:r>
+              <w:rPr>
+                <w:rFonts w:ascii="Arial" w:hAnsi="Arial" w:cs="Arial"/>
+                <w:sz w:val="20"/>
+              </w:rPr>
+              <w:t xml:space="preserve">Les </w:t>
+            </w:r>
+            <w:r>
+              <w:rPr>
+                <w:rFonts w:ascii="Arial" w:hAnsi="Arial" w:cs="Arial"/>
+                <w:sz w:val="20"/>
+              </w:rPr>
+              <w:t>gérants de club et le super utilisateur</w:t>
+            </w:r>
+            <w:r>
+              <w:rPr>
+                <w:rFonts w:ascii="Arial" w:hAnsi="Arial" w:cs="Arial"/>
+                <w:sz w:val="20"/>
+              </w:rPr>
+              <w:t xml:space="preserve"> de la M2L pourront se connecter à l’application via un login et mot de passe sur </w:t>
+            </w:r>
+            <w:r>
+              <w:rPr>
+                <w:rFonts w:ascii="Arial" w:hAnsi="Arial" w:cs="Arial"/>
+                <w:sz w:val="20"/>
+              </w:rPr>
+              <w:t>l’application</w:t>
+            </w:r>
+            <w:r>
+              <w:rPr>
+                <w:rFonts w:ascii="Arial" w:hAnsi="Arial" w:cs="Arial"/>
+                <w:sz w:val="20"/>
+              </w:rPr>
+              <w:t>.</w:t>
+            </w:r>
+          </w:p>
+          <w:p>
+            <w:pPr>
+              <w:rPr>
+                <w:rFonts w:ascii="Arial" w:hAnsi="Arial" w:cs="Arial"/>
+                <w:sz w:val="20"/>
+              </w:rPr>
+            </w:pPr>
+            <w:r>
+              <w:rPr>
+                <w:rFonts w:ascii="Arial" w:hAnsi="Arial" w:cs="Arial"/>
+                <w:sz w:val="20"/>
+              </w:rPr>
+              <w:t>Après leur connexion les gérant pourront gérer leur adhérents et le super utilisateur géré les gérants de club et leurs adhérents.</w:t>
+            </w:r>
+          </w:p>
+          <w:p>
+            <w:pPr>
+              <w:rPr>
+                <w:rFonts w:ascii="Arial" w:hAnsi="Arial" w:cs="Arial"/>
+                <w:sz w:val="20"/>
+              </w:rPr>
+            </w:pPr>
+          </w:p>
+          <w:p>
+            <w:pPr>
+              <w:rPr>
+                <w:rFonts w:ascii="Arial" w:hAnsi="Arial" w:cs="Arial"/>
+                <w:sz w:val="20"/>
+              </w:rPr>
+            </w:pPr>
+          </w:p>
+          <w:p>
+            <w:pPr>
+              <w:rPr>
+                <w:rFonts w:ascii="Arial" w:hAnsi="Arial" w:cs="Arial"/>
+                <w:sz w:val="20"/>
+              </w:rPr>
+            </w:pPr>
+          </w:p>
+          <w:p>
+            <w:pPr>
+              <w:pStyle w:val="Paragraphedeliste"/>
+              <w:numPr>
+                <w:ilvl w:val="0"/>
+                <w:numId w:val="9"/>
+              </w:numPr>
+              <w:rPr>
+                <w:rFonts w:ascii="Arial" w:hAnsi="Arial" w:cs="Arial"/>
+                <w:sz w:val="20"/>
+              </w:rPr>
+            </w:pPr>
+            <w:r>
+              <w:rPr>
+                <w:rFonts w:ascii="Arial" w:hAnsi="Arial" w:cs="Arial"/>
+                <w:sz w:val="20"/>
+              </w:rPr>
+              <w:t>Documentation associer</w:t>
+            </w:r>
+          </w:p>
+          <w:p>
+            <w:pPr>
+              <w:rPr>
+                <w:rFonts w:ascii="Arial" w:hAnsi="Arial" w:cs="Arial"/>
+                <w:sz w:val="20"/>
+              </w:rPr>
+            </w:pPr>
+          </w:p>
+          <w:p>
+            <w:pPr>
+              <w:spacing w:line="360" w:lineRule="auto"/>
+              <w:ind w:left="-567"/>
+              <w:rPr>
+                <w:noProof/>
+              </w:rPr>
+            </w:pPr>
+            <w:r>
+              <w:rPr>
+                <w:noProof/>
+              </w:rPr>
+              <w:t xml:space="preserve">         Racine du projet </w:t>
+            </w:r>
+          </w:p>
+          <w:p>
+            <w:pPr>
+              <w:pStyle w:val="Paragraphedeliste"/>
+              <w:numPr>
+                <w:ilvl w:val="0"/>
+                <w:numId w:val="15"/>
+              </w:numPr>
+              <w:spacing w:line="360" w:lineRule="auto"/>
+              <w:rPr>
+                <w:noProof/>
+              </w:rPr>
+            </w:pPr>
+            <w:r>
+              <w:rPr>
+                <w:noProof/>
+              </w:rPr>
+              <w:t>Developpement</w:t>
+            </w:r>
+          </w:p>
+          <w:p>
+            <w:pPr>
+              <w:pStyle w:val="Paragraphedeliste"/>
+              <w:numPr>
+                <w:ilvl w:val="1"/>
+                <w:numId w:val="15"/>
+              </w:numPr>
+              <w:spacing w:line="360" w:lineRule="auto"/>
+              <w:rPr>
+                <w:noProof/>
+              </w:rPr>
+            </w:pPr>
+            <w:r>
+              <w:rPr>
+                <w:noProof/>
+              </w:rPr>
+              <w:t>Documentation bases de donnee (MCD, MLD, script de cration de la bases de donnee)</w:t>
+            </w:r>
+          </w:p>
+          <w:p>
+            <w:pPr>
+              <w:pStyle w:val="Paragraphedeliste"/>
+              <w:numPr>
+                <w:ilvl w:val="1"/>
+                <w:numId w:val="15"/>
+              </w:numPr>
+              <w:spacing w:line="360" w:lineRule="auto"/>
+              <w:rPr>
+                <w:noProof/>
+              </w:rPr>
+            </w:pPr>
+            <w:r>
+              <w:rPr>
+                <w:noProof/>
+              </w:rPr>
+              <w:t>Documentation de production</w:t>
+            </w:r>
+          </w:p>
+          <w:p>
+            <w:pPr>
+              <w:pStyle w:val="Paragraphedeliste"/>
+              <w:numPr>
+                <w:ilvl w:val="0"/>
+                <w:numId w:val="15"/>
+              </w:numPr>
+              <w:spacing w:line="360" w:lineRule="auto"/>
+              <w:rPr>
+                <w:noProof/>
+              </w:rPr>
+            </w:pPr>
+            <w:r>
+              <w:rPr>
+                <w:noProof/>
+              </w:rPr>
+              <w:t>Documentation</w:t>
+            </w:r>
+          </w:p>
+          <w:p>
+            <w:pPr>
+              <w:pStyle w:val="Paragraphedeliste"/>
+              <w:numPr>
+                <w:ilvl w:val="1"/>
+                <w:numId w:val="15"/>
+              </w:numPr>
+              <w:spacing w:line="360" w:lineRule="auto"/>
+              <w:rPr>
+                <w:noProof/>
+              </w:rPr>
+            </w:pPr>
+            <w:r>
+              <w:rPr>
+                <w:noProof/>
+              </w:rPr>
+              <w:t xml:space="preserve">Cahier des charges </w:t>
+            </w:r>
+          </w:p>
+          <w:p>
+            <w:pPr>
+              <w:pStyle w:val="Paragraphedeliste"/>
+              <w:numPr>
+                <w:ilvl w:val="1"/>
+                <w:numId w:val="15"/>
+              </w:numPr>
+              <w:spacing w:line="360" w:lineRule="auto"/>
+              <w:rPr>
+                <w:noProof/>
+              </w:rPr>
+            </w:pPr>
+            <w:r>
+              <w:rPr>
+                <w:noProof/>
+              </w:rPr>
+              <w:t>Rapport de test</w:t>
+            </w:r>
+          </w:p>
+          <w:p>
+            <w:pPr>
+              <w:pStyle w:val="Paragraphedeliste"/>
+              <w:numPr>
+                <w:ilvl w:val="1"/>
+                <w:numId w:val="15"/>
+              </w:numPr>
+              <w:spacing w:line="360" w:lineRule="auto"/>
+              <w:rPr>
+                <w:noProof/>
+              </w:rPr>
+            </w:pPr>
+            <w:r>
+              <w:rPr>
+                <w:noProof/>
+              </w:rPr>
+              <w:t>Zonning</w:t>
+            </w:r>
+          </w:p>
+          <w:p>
+            <w:pPr>
+              <w:pStyle w:val="Paragraphedeliste"/>
+              <w:numPr>
+                <w:ilvl w:val="1"/>
+                <w:numId w:val="15"/>
+              </w:numPr>
+              <w:spacing w:line="360" w:lineRule="auto"/>
+              <w:rPr>
+                <w:noProof/>
+              </w:rPr>
+            </w:pPr>
+            <w:r>
+              <w:rPr>
+                <w:noProof/>
+              </w:rPr>
+              <w:t>Documentation utilisateur</w:t>
+            </w:r>
+          </w:p>
+          <w:p>
+            <w:pPr>
+              <w:pStyle w:val="Paragraphedeliste"/>
+              <w:numPr>
+                <w:ilvl w:val="0"/>
+                <w:numId w:val="15"/>
+              </w:numPr>
+              <w:spacing w:line="360" w:lineRule="auto"/>
+              <w:rPr>
+                <w:noProof/>
+              </w:rPr>
+            </w:pPr>
+            <w:r>
+              <w:rPr>
+                <w:noProof/>
+              </w:rPr>
+              <w:t>Fichier README (d’ecrit l’enssemble des document fournie dans le depo GitHub et ou ce trouve chaque document)</w:t>
+            </w:r>
+          </w:p>
+          <w:p>
+            <w:pPr>
+              <w:pStyle w:val="TableParagraph"/>
+              <w:spacing w:line="221" w:lineRule="exact"/>
+              <w:ind w:left="-2"/>
+              <w:rPr>
+                <w:rFonts w:ascii="Arial" w:hAnsi="Arial" w:cs="Arial"/>
+                <w:b/>
+                <w:bCs/>
+                <w:spacing w:val="-1"/>
+                <w:sz w:val="20"/>
+                <w:szCs w:val="20"/>
+                <w:lang w:val="fr-FR"/>
               </w:rPr>
             </w:pPr>
           </w:p>
@@ -2772,8 +3304,6 @@
           </wp:inline>
         </w:drawing>
       </w:r>
-      <w:bookmarkStart w:id="1" w:name="_GoBack"/>
-      <w:bookmarkEnd w:id="1"/>
     </w:p>
     <w:sectPr>
       <w:footerReference w:type="default" r:id="rId11"/>
@@ -3216,6 +3746,118 @@
     </w:lvl>
   </w:abstractNum>
   <w:abstractNum w:abstractNumId="3" w15:restartNumberingAfterBreak="0">
+    <w:nsid w:val="2D740419"/>
+    <w:multiLevelType w:val="hybridMultilevel"/>
+    <w:tmpl w:val="483EEE3E"/>
+    <w:lvl w:ilvl="0" w:tplc="B556507E">
+      <w:numFmt w:val="bullet"/>
+      <w:lvlText w:val="-"/>
+      <w:lvlJc w:val="left"/>
+      <w:pPr>
+        <w:ind w:left="1068" w:hanging="360"/>
+      </w:pPr>
+      <w:rPr>
+        <w:rFonts w:ascii="Times" w:eastAsia="Times" w:hAnsi="Times" w:cs="Times" w:hint="default"/>
+      </w:rPr>
+    </w:lvl>
+    <w:lvl w:ilvl="1" w:tplc="040C0003">
+      <w:start w:val="1"/>
+      <w:numFmt w:val="bullet"/>
+      <w:lvlText w:val="o"/>
+      <w:lvlJc w:val="left"/>
+      <w:pPr>
+        <w:ind w:left="1788" w:hanging="360"/>
+      </w:pPr>
+      <w:rPr>
+        <w:rFonts w:ascii="Courier New" w:hAnsi="Courier New" w:cs="Courier New" w:hint="default"/>
+      </w:rPr>
+    </w:lvl>
+    <w:lvl w:ilvl="2" w:tplc="040C0005" w:tentative="1">
+      <w:start w:val="1"/>
+      <w:numFmt w:val="bullet"/>
+      <w:lvlText w:val=""/>
+      <w:lvlJc w:val="left"/>
+      <w:pPr>
+        <w:ind w:left="2508" w:hanging="360"/>
+      </w:pPr>
+      <w:rPr>
+        <w:rFonts w:ascii="Wingdings" w:hAnsi="Wingdings" w:hint="default"/>
+      </w:rPr>
+    </w:lvl>
+    <w:lvl w:ilvl="3" w:tplc="040C0001" w:tentative="1">
+      <w:start w:val="1"/>
+      <w:numFmt w:val="bullet"/>
+      <w:lvlText w:val=""/>
+      <w:lvlJc w:val="left"/>
+      <w:pPr>
+        <w:ind w:left="3228" w:hanging="360"/>
+      </w:pPr>
+      <w:rPr>
+        <w:rFonts w:ascii="Symbol" w:hAnsi="Symbol" w:hint="default"/>
+      </w:rPr>
+    </w:lvl>
+    <w:lvl w:ilvl="4" w:tplc="040C0003" w:tentative="1">
+      <w:start w:val="1"/>
+      <w:numFmt w:val="bullet"/>
+      <w:lvlText w:val="o"/>
+      <w:lvlJc w:val="left"/>
+      <w:pPr>
+        <w:ind w:left="3948" w:hanging="360"/>
+      </w:pPr>
+      <w:rPr>
+        <w:rFonts w:ascii="Courier New" w:hAnsi="Courier New" w:cs="Courier New" w:hint="default"/>
+      </w:rPr>
+    </w:lvl>
+    <w:lvl w:ilvl="5" w:tplc="040C0005" w:tentative="1">
+      <w:start w:val="1"/>
+      <w:numFmt w:val="bullet"/>
+      <w:lvlText w:val=""/>
+      <w:lvlJc w:val="left"/>
+      <w:pPr>
+        <w:ind w:left="4668" w:hanging="360"/>
+      </w:pPr>
+      <w:rPr>
+        <w:rFonts w:ascii="Wingdings" w:hAnsi="Wingdings" w:hint="default"/>
+      </w:rPr>
+    </w:lvl>
+    <w:lvl w:ilvl="6" w:tplc="040C0001" w:tentative="1">
+      <w:start w:val="1"/>
+      <w:numFmt w:val="bullet"/>
+      <w:lvlText w:val=""/>
+      <w:lvlJc w:val="left"/>
+      <w:pPr>
+        <w:ind w:left="5388" w:hanging="360"/>
+      </w:pPr>
+      <w:rPr>
+        <w:rFonts w:ascii="Symbol" w:hAnsi="Symbol" w:hint="default"/>
+      </w:rPr>
+    </w:lvl>
+    <w:lvl w:ilvl="7" w:tplc="040C0003" w:tentative="1">
+      <w:start w:val="1"/>
+      <w:numFmt w:val="bullet"/>
+      <w:lvlText w:val="o"/>
+      <w:lvlJc w:val="left"/>
+      <w:pPr>
+        <w:ind w:left="6108" w:hanging="360"/>
+      </w:pPr>
+      <w:rPr>
+        <w:rFonts w:ascii="Courier New" w:hAnsi="Courier New" w:cs="Courier New" w:hint="default"/>
+      </w:rPr>
+    </w:lvl>
+    <w:lvl w:ilvl="8" w:tplc="040C0005" w:tentative="1">
+      <w:start w:val="1"/>
+      <w:numFmt w:val="bullet"/>
+      <w:lvlText w:val=""/>
+      <w:lvlJc w:val="left"/>
+      <w:pPr>
+        <w:ind w:left="6828" w:hanging="360"/>
+      </w:pPr>
+      <w:rPr>
+        <w:rFonts w:ascii="Wingdings" w:hAnsi="Wingdings" w:hint="default"/>
+      </w:rPr>
+    </w:lvl>
+  </w:abstractNum>
+  <w:abstractNum w:abstractNumId="4" w15:restartNumberingAfterBreak="0">
     <w:nsid w:val="3229088E"/>
     <w:multiLevelType w:val="hybridMultilevel"/>
     <w:tmpl w:val="E5CA2A16"/>
@@ -3327,7 +3969,7 @@
       </w:rPr>
     </w:lvl>
   </w:abstractNum>
-  <w:abstractNum w:abstractNumId="4" w15:restartNumberingAfterBreak="0">
+  <w:abstractNum w:abstractNumId="5" w15:restartNumberingAfterBreak="0">
     <w:nsid w:val="35CE4E09"/>
     <w:multiLevelType w:val="hybridMultilevel"/>
     <w:tmpl w:val="E146B83E"/>
@@ -3440,7 +4082,7 @@
       </w:rPr>
     </w:lvl>
   </w:abstractNum>
-  <w:abstractNum w:abstractNumId="5" w15:restartNumberingAfterBreak="0">
+  <w:abstractNum w:abstractNumId="6" w15:restartNumberingAfterBreak="0">
     <w:nsid w:val="3AA630D8"/>
     <w:multiLevelType w:val="hybridMultilevel"/>
     <w:tmpl w:val="2132E5FA"/>
@@ -3554,7 +4196,7 @@
       </w:rPr>
     </w:lvl>
   </w:abstractNum>
-  <w:abstractNum w:abstractNumId="6" w15:restartNumberingAfterBreak="0">
+  <w:abstractNum w:abstractNumId="7" w15:restartNumberingAfterBreak="0">
     <w:nsid w:val="48535A58"/>
     <w:multiLevelType w:val="hybridMultilevel"/>
     <w:tmpl w:val="406CBCEA"/>
@@ -3668,7 +4310,7 @@
       </w:rPr>
     </w:lvl>
   </w:abstractNum>
-  <w:abstractNum w:abstractNumId="7" w15:restartNumberingAfterBreak="0">
+  <w:abstractNum w:abstractNumId="8" w15:restartNumberingAfterBreak="0">
     <w:nsid w:val="60237B6C"/>
     <w:multiLevelType w:val="hybridMultilevel"/>
     <w:tmpl w:val="76CAAE92"/>
@@ -3781,7 +4423,7 @@
       </w:rPr>
     </w:lvl>
   </w:abstractNum>
-  <w:abstractNum w:abstractNumId="8" w15:restartNumberingAfterBreak="0">
+  <w:abstractNum w:abstractNumId="9" w15:restartNumberingAfterBreak="0">
     <w:nsid w:val="608924A7"/>
     <w:multiLevelType w:val="hybridMultilevel"/>
     <w:tmpl w:val="BB821A64"/>
@@ -3894,7 +4536,7 @@
       </w:rPr>
     </w:lvl>
   </w:abstractNum>
-  <w:abstractNum w:abstractNumId="9" w15:restartNumberingAfterBreak="0">
+  <w:abstractNum w:abstractNumId="10" w15:restartNumberingAfterBreak="0">
     <w:nsid w:val="6170436A"/>
     <w:multiLevelType w:val="hybridMultilevel"/>
     <w:tmpl w:val="D9D8EE60"/>
@@ -4007,7 +4649,7 @@
       </w:rPr>
     </w:lvl>
   </w:abstractNum>
-  <w:abstractNum w:abstractNumId="10" w15:restartNumberingAfterBreak="0">
+  <w:abstractNum w:abstractNumId="11" w15:restartNumberingAfterBreak="0">
     <w:nsid w:val="66621C26"/>
     <w:multiLevelType w:val="hybridMultilevel"/>
     <w:tmpl w:val="A6629F6A"/>
@@ -4096,7 +4738,7 @@
       </w:pPr>
     </w:lvl>
   </w:abstractNum>
-  <w:abstractNum w:abstractNumId="11" w15:restartNumberingAfterBreak="0">
+  <w:abstractNum w:abstractNumId="12" w15:restartNumberingAfterBreak="0">
     <w:nsid w:val="666631CD"/>
     <w:multiLevelType w:val="hybridMultilevel"/>
     <w:tmpl w:val="6A3C0134"/>
@@ -4209,7 +4851,7 @@
       </w:rPr>
     </w:lvl>
   </w:abstractNum>
-  <w:abstractNum w:abstractNumId="12" w15:restartNumberingAfterBreak="0">
+  <w:abstractNum w:abstractNumId="13" w15:restartNumberingAfterBreak="0">
     <w:nsid w:val="6F2A6E47"/>
     <w:multiLevelType w:val="hybridMultilevel"/>
     <w:tmpl w:val="C83E765E"/>
@@ -4322,7 +4964,7 @@
       </w:rPr>
     </w:lvl>
   </w:abstractNum>
-  <w:abstractNum w:abstractNumId="13" w15:restartNumberingAfterBreak="0">
+  <w:abstractNum w:abstractNumId="14" w15:restartNumberingAfterBreak="0">
     <w:nsid w:val="74176CE0"/>
     <w:multiLevelType w:val="hybridMultilevel"/>
     <w:tmpl w:val="3B349670"/>
@@ -4439,43 +5081,46 @@
     <w:abstractNumId w:val="2"/>
   </w:num>
   <w:num w:numId="2">
+    <w:abstractNumId w:val="7"/>
+  </w:num>
+  <w:num w:numId="3">
+    <w:abstractNumId w:val="4"/>
+  </w:num>
+  <w:num w:numId="4">
+    <w:abstractNumId w:val="11"/>
+  </w:num>
+  <w:num w:numId="5">
+    <w:abstractNumId w:val="13"/>
+  </w:num>
+  <w:num w:numId="6">
     <w:abstractNumId w:val="6"/>
   </w:num>
-  <w:num w:numId="3">
-    <w:abstractNumId w:val="3"/>
-  </w:num>
-  <w:num w:numId="4">
-    <w:abstractNumId w:val="10"/>
-  </w:num>
-  <w:num w:numId="5">
-    <w:abstractNumId w:val="12"/>
-  </w:num>
-  <w:num w:numId="6">
-    <w:abstractNumId w:val="5"/>
-  </w:num>
   <w:num w:numId="7">
-    <w:abstractNumId w:val="13"/>
+    <w:abstractNumId w:val="14"/>
   </w:num>
   <w:num w:numId="8">
-    <w:abstractNumId w:val="7"/>
+    <w:abstractNumId w:val="8"/>
   </w:num>
   <w:num w:numId="9">
-    <w:abstractNumId w:val="8"/>
+    <w:abstractNumId w:val="9"/>
   </w:num>
   <w:num w:numId="10">
-    <w:abstractNumId w:val="4"/>
+    <w:abstractNumId w:val="5"/>
   </w:num>
   <w:num w:numId="11">
     <w:abstractNumId w:val="0"/>
   </w:num>
   <w:num w:numId="12">
-    <w:abstractNumId w:val="11"/>
+    <w:abstractNumId w:val="12"/>
   </w:num>
   <w:num w:numId="13">
     <w:abstractNumId w:val="1"/>
   </w:num>
   <w:num w:numId="14">
-    <w:abstractNumId w:val="9"/>
+    <w:abstractNumId w:val="10"/>
+  </w:num>
+  <w:num w:numId="15">
+    <w:abstractNumId w:val="3"/>
   </w:num>
 </w:numbering>
 </file>
@@ -5444,7 +6089,7 @@
 </file>
 
 <file path=customXml/itemProps1.xml><?xml version="1.0" encoding="utf-8"?>
-<ds:datastoreItem xmlns:ds="http://schemas.openxmlformats.org/officeDocument/2006/customXml" ds:itemID="{E8B00D7F-35C1-47F7-B7C2-B169BC0A006E}">
+<ds:datastoreItem xmlns:ds="http://schemas.openxmlformats.org/officeDocument/2006/customXml" ds:itemID="{D8507140-6908-4884-9678-D1376CAB59E0}">
   <ds:schemaRefs>
     <ds:schemaRef ds:uri="http://schemas.openxmlformats.org/officeDocument/2006/bibliography"/>
   </ds:schemaRefs>

</xml_diff>